<commit_message>
Worked on report and added pdfs for final report later
</commit_message>
<xml_diff>
--- a/dp_report.docx
+++ b/dp_report.docx
@@ -119,25 +119,7 @@
           <w:sz w:val="24"/>
           <w:szCs w:val="24"/>
         </w:rPr>
-        <w:t>Describe the main idea of your approach including how you break the problem into</w:t>
-      </w:r>
-      <w:r>
-        <w:rPr>
-          <w:rFonts w:ascii="Times New Roman" w:hAnsi="Times New Roman" w:cs="Times New Roman"/>
-          <w:color w:val="FF0000"/>
-          <w:sz w:val="24"/>
-          <w:szCs w:val="24"/>
-        </w:rPr>
-        <w:t xml:space="preserve"> </w:t>
-      </w:r>
-      <w:r>
-        <w:rPr>
-          <w:rFonts w:ascii="Times New Roman" w:hAnsi="Times New Roman" w:cs="Times New Roman"/>
-          <w:color w:val="FF0000"/>
-          <w:sz w:val="24"/>
-          <w:szCs w:val="24"/>
-        </w:rPr>
-        <w:t>smaller recursive problems</w:t>
+        <w:t>Describe the main idea of your approach including how you break the problem into smaller recursive problems</w:t>
       </w:r>
     </w:p>
     <w:p>
@@ -177,39 +159,27 @@
         </w:rPr>
         <w:t xml:space="preserve">For any input set greater than one day, the amount of gas that needs to be ordered for day </w:t>
       </w:r>
-      <w:proofErr w:type="spellStart"/>
-      <w:r>
-        <w:rPr>
-          <w:rFonts w:ascii="Times New Roman" w:hAnsi="Times New Roman" w:cs="Times New Roman"/>
-          <w:sz w:val="24"/>
-          <w:szCs w:val="24"/>
-        </w:rPr>
-        <w:t>g</w:t>
-      </w:r>
-      <w:r>
-        <w:rPr>
-          <w:rFonts w:ascii="Times New Roman" w:hAnsi="Times New Roman" w:cs="Times New Roman"/>
-          <w:sz w:val="24"/>
-          <w:szCs w:val="24"/>
-          <w:vertAlign w:val="subscript"/>
+      <w:r>
+        <w:rPr>
+          <w:rFonts w:ascii="Times New Roman" w:hAnsi="Times New Roman" w:cs="Times New Roman"/>
+          <w:sz w:val="24"/>
+          <w:szCs w:val="24"/>
         </w:rPr>
         <w:t>n</w:t>
       </w:r>
-      <w:proofErr w:type="spellEnd"/>
-      <w:r>
-        <w:rPr>
-          <w:rFonts w:ascii="Times New Roman" w:hAnsi="Times New Roman" w:cs="Times New Roman"/>
-          <w:sz w:val="24"/>
-          <w:szCs w:val="24"/>
-        </w:rPr>
-        <w:t xml:space="preserve"> depends on the amount stored overnight from g</w:t>
-      </w:r>
-      <w:r>
-        <w:rPr>
-          <w:rFonts w:ascii="Times New Roman" w:hAnsi="Times New Roman" w:cs="Times New Roman"/>
-          <w:sz w:val="24"/>
-          <w:szCs w:val="24"/>
-          <w:vertAlign w:val="subscript"/>
+      <w:r>
+        <w:rPr>
+          <w:rFonts w:ascii="Times New Roman" w:hAnsi="Times New Roman" w:cs="Times New Roman"/>
+          <w:sz w:val="24"/>
+          <w:szCs w:val="24"/>
+        </w:rPr>
+        <w:t xml:space="preserve"> depends on the amount stored overnight from </w:t>
+      </w:r>
+      <w:r>
+        <w:rPr>
+          <w:rFonts w:ascii="Times New Roman" w:hAnsi="Times New Roman" w:cs="Times New Roman"/>
+          <w:sz w:val="24"/>
+          <w:szCs w:val="24"/>
         </w:rPr>
         <w:t>n-1</w:t>
       </w:r>
@@ -277,17 +247,37 @@
           <w:sz w:val="24"/>
           <w:szCs w:val="24"/>
         </w:rPr>
-        <w:t>Develop a traceback algorithm that returns the days on which to place orders and</w:t>
-      </w:r>
-      <w:r>
+        <w:t>Develop a traceback algorithm that returns the days on which to place orders and how much.</w:t>
+      </w:r>
+    </w:p>
+    <w:p>
+      <w:pPr>
+        <w:spacing w:line="480" w:lineRule="auto"/>
+        <w:rPr>
+          <w:rFonts w:ascii="Times New Roman" w:hAnsi="Times New Roman" w:cs="Times New Roman"/>
+          <w:sz w:val="24"/>
+          <w:szCs w:val="24"/>
+        </w:rPr>
+      </w:pPr>
+      <w:r>
+        <w:rPr>
+          <w:rFonts w:ascii="Times New Roman" w:hAnsi="Times New Roman" w:cs="Times New Roman"/>
+          <w:sz w:val="24"/>
+          <w:szCs w:val="24"/>
+        </w:rPr>
+        <w:t>Insert Text Here</w:t>
+      </w:r>
+    </w:p>
+    <w:p>
+      <w:pPr>
+        <w:spacing w:line="480" w:lineRule="auto"/>
         <w:rPr>
           <w:rFonts w:ascii="Times New Roman" w:hAnsi="Times New Roman" w:cs="Times New Roman"/>
           <w:color w:val="FF0000"/>
           <w:sz w:val="24"/>
           <w:szCs w:val="24"/>
         </w:rPr>
-        <w:t xml:space="preserve"> </w:t>
-      </w:r>
+      </w:pPr>
       <w:r>
         <w:rPr>
           <w:rFonts w:ascii="Times New Roman" w:hAnsi="Times New Roman" w:cs="Times New Roman"/>
@@ -295,169 +285,7 @@
           <w:sz w:val="24"/>
           <w:szCs w:val="24"/>
         </w:rPr>
-        <w:t>how much.</w:t>
-      </w:r>
-    </w:p>
-    <w:p>
-      <w:pPr>
-        <w:spacing w:line="480" w:lineRule="auto"/>
-        <w:rPr>
-          <w:rFonts w:ascii="Times New Roman" w:hAnsi="Times New Roman" w:cs="Times New Roman"/>
-          <w:sz w:val="24"/>
-          <w:szCs w:val="24"/>
-        </w:rPr>
-      </w:pPr>
-      <w:r>
-        <w:rPr>
-          <w:rFonts w:ascii="Times New Roman" w:hAnsi="Times New Roman" w:cs="Times New Roman"/>
-          <w:sz w:val="24"/>
-          <w:szCs w:val="24"/>
-        </w:rPr>
-        <w:t>Insert Text Here</w:t>
-      </w:r>
-    </w:p>
-    <w:p>
-      <w:pPr>
-        <w:spacing w:line="480" w:lineRule="auto"/>
-        <w:rPr>
-          <w:rFonts w:ascii="Times New Roman" w:hAnsi="Times New Roman" w:cs="Times New Roman"/>
-          <w:color w:val="FF0000"/>
-          <w:sz w:val="24"/>
-          <w:szCs w:val="24"/>
-        </w:rPr>
-      </w:pPr>
-      <w:r>
-        <w:rPr>
-          <w:rFonts w:ascii="Times New Roman" w:hAnsi="Times New Roman" w:cs="Times New Roman"/>
-          <w:color w:val="FF0000"/>
-          <w:sz w:val="24"/>
-          <w:szCs w:val="24"/>
-        </w:rPr>
         <w:t>Theory: Derive the complexity of your algorithm in terms of n.</w:t>
-      </w:r>
-    </w:p>
-    <w:p>
-      <w:pPr>
-        <w:spacing w:line="480" w:lineRule="auto"/>
-        <w:rPr>
-          <w:rFonts w:ascii="Times New Roman" w:hAnsi="Times New Roman" w:cs="Times New Roman"/>
-          <w:color w:val="FF0000"/>
-          <w:sz w:val="24"/>
-          <w:szCs w:val="24"/>
-        </w:rPr>
-      </w:pPr>
-      <w:r>
-        <w:rPr>
-          <w:rFonts w:ascii="Times New Roman" w:hAnsi="Times New Roman" w:cs="Times New Roman"/>
-          <w:sz w:val="24"/>
-          <w:szCs w:val="24"/>
-        </w:rPr>
-        <w:t>Insert Text Here</w:t>
-      </w:r>
-    </w:p>
-    <w:p>
-      <w:pPr>
-        <w:spacing w:line="480" w:lineRule="auto"/>
-        <w:rPr>
-          <w:rFonts w:ascii="Times New Roman" w:hAnsi="Times New Roman" w:cs="Times New Roman"/>
-          <w:color w:val="FF0000"/>
-          <w:sz w:val="24"/>
-          <w:szCs w:val="24"/>
-        </w:rPr>
-      </w:pPr>
-      <w:r>
-        <w:rPr>
-          <w:rFonts w:ascii="Times New Roman" w:hAnsi="Times New Roman" w:cs="Times New Roman"/>
-          <w:color w:val="FF0000"/>
-          <w:sz w:val="24"/>
-          <w:szCs w:val="24"/>
-        </w:rPr>
-        <w:lastRenderedPageBreak/>
-        <w:t>Implementation: Implement your algorithm and submit the print-out of your</w:t>
-      </w:r>
-      <w:r>
-        <w:rPr>
-          <w:rFonts w:ascii="Times New Roman" w:hAnsi="Times New Roman" w:cs="Times New Roman"/>
-          <w:color w:val="FF0000"/>
-          <w:sz w:val="24"/>
-          <w:szCs w:val="24"/>
-        </w:rPr>
-        <w:t xml:space="preserve"> </w:t>
-      </w:r>
-      <w:r>
-        <w:rPr>
-          <w:rFonts w:ascii="Times New Roman" w:hAnsi="Times New Roman" w:cs="Times New Roman"/>
-          <w:color w:val="FF0000"/>
-          <w:sz w:val="24"/>
-          <w:szCs w:val="24"/>
-        </w:rPr>
-        <w:t>code. If you were unable to get your code to compile/run, please state this clearly.</w:t>
-      </w:r>
-    </w:p>
-    <w:p>
-      <w:pPr>
-        <w:spacing w:line="480" w:lineRule="auto"/>
-        <w:rPr>
-          <w:rFonts w:ascii="Times New Roman" w:hAnsi="Times New Roman" w:cs="Times New Roman"/>
-          <w:color w:val="FF0000"/>
-          <w:sz w:val="24"/>
-          <w:szCs w:val="24"/>
-        </w:rPr>
-      </w:pPr>
-      <w:r>
-        <w:rPr>
-          <w:rFonts w:ascii="Times New Roman" w:hAnsi="Times New Roman" w:cs="Times New Roman"/>
-          <w:sz w:val="24"/>
-          <w:szCs w:val="24"/>
-        </w:rPr>
-        <w:t>Insert Text Here</w:t>
-      </w:r>
-      <w:r>
-        <w:rPr>
-          <w:rFonts w:ascii="Times New Roman" w:hAnsi="Times New Roman" w:cs="Times New Roman"/>
-          <w:color w:val="FF0000"/>
-          <w:sz w:val="24"/>
-          <w:szCs w:val="24"/>
-        </w:rPr>
-        <w:t xml:space="preserve"> </w:t>
-      </w:r>
-    </w:p>
-    <w:p>
-      <w:pPr>
-        <w:spacing w:line="480" w:lineRule="auto"/>
-        <w:rPr>
-          <w:rFonts w:ascii="Times New Roman" w:hAnsi="Times New Roman" w:cs="Times New Roman"/>
-          <w:color w:val="FF0000"/>
-          <w:sz w:val="24"/>
-          <w:szCs w:val="24"/>
-        </w:rPr>
-      </w:pPr>
-      <w:r>
-        <w:rPr>
-          <w:rFonts w:ascii="Times New Roman" w:hAnsi="Times New Roman" w:cs="Times New Roman"/>
-          <w:color w:val="FF0000"/>
-          <w:sz w:val="24"/>
-          <w:szCs w:val="24"/>
-        </w:rPr>
-        <w:t>Implementation: Demonstrate that your code works correctly by showing its</w:t>
-      </w:r>
-      <w:r>
-        <w:rPr>
-          <w:rFonts w:ascii="Times New Roman" w:hAnsi="Times New Roman" w:cs="Times New Roman"/>
-          <w:color w:val="FF0000"/>
-          <w:sz w:val="24"/>
-          <w:szCs w:val="24"/>
-        </w:rPr>
-        <w:t xml:space="preserve"> </w:t>
-      </w:r>
-      <w:r>
-        <w:rPr>
-          <w:rFonts w:ascii="Times New Roman" w:hAnsi="Times New Roman" w:cs="Times New Roman"/>
-          <w:color w:val="FF0000"/>
-          <w:sz w:val="24"/>
-          <w:szCs w:val="24"/>
-        </w:rPr>
-        <w:t>results on the following instance.</w:t>
       </w:r>
     </w:p>
     <w:p>

</xml_diff>